<commit_message>
class 12 vb complete note
</commit_message>
<xml_diff>
--- a/chapter5/C# structure.docx
+++ b/chapter5/C# structure.docx
@@ -129,6 +129,14 @@
           <w:lang w:val="en-US"/>
         </w:rPr>
         <w:tab/>
+      </w:r>
+      <w:r>
+        <w:rPr>
+          <w:rFonts w:hint="default"/>
+          <w:sz w:val="32"/>
+          <w:szCs w:val="32"/>
+          <w:lang w:val="en-US"/>
+        </w:rPr>
         <w:t xml:space="preserve">To define a structure, you must use the </w:t>
       </w:r>
       <w:r>
@@ -499,6 +507,14 @@
           <w:lang w:val="en-US"/>
         </w:rPr>
         <w:tab/>
+      </w:r>
+      <w:r>
+        <w:rPr>
+          <w:rFonts w:hint="default"/>
+          <w:sz w:val="32"/>
+          <w:szCs w:val="32"/>
+          <w:lang w:val="en-US"/>
+        </w:rPr>
         <w:t>public string name;</w:t>
       </w:r>
     </w:p>
@@ -520,6 +536,14 @@
           <w:lang w:val="en-US"/>
         </w:rPr>
         <w:tab/>
+      </w:r>
+      <w:r>
+        <w:rPr>
+          <w:rFonts w:hint="default"/>
+          <w:sz w:val="32"/>
+          <w:szCs w:val="32"/>
+          <w:lang w:val="en-US"/>
+        </w:rPr>
         <w:t>Public string location;</w:t>
       </w:r>
     </w:p>
@@ -541,6 +565,14 @@
           <w:lang w:val="en-US"/>
         </w:rPr>
         <w:tab/>
+      </w:r>
+      <w:r>
+        <w:rPr>
+          <w:rFonts w:hint="default"/>
+          <w:sz w:val="32"/>
+          <w:szCs w:val="32"/>
+          <w:lang w:val="en-US"/>
+        </w:rPr>
         <w:t>Public int age;</w:t>
       </w:r>
     </w:p>
@@ -638,6 +670,7 @@
     <w:p>
       <w:pPr>
         <w:numPr>
+          <w:ilvl w:val="0"/>
           <w:numId w:val="0"/>
         </w:numPr>
         <w:jc w:val="both"/>
@@ -685,6 +718,7 @@
     <w:p>
       <w:pPr>
         <w:numPr>
+          <w:ilvl w:val="0"/>
           <w:numId w:val="0"/>
         </w:numPr>
         <w:jc w:val="both"/>
@@ -712,6 +746,7 @@
     <w:p>
       <w:pPr>
         <w:numPr>
+          <w:ilvl w:val="0"/>
           <w:numId w:val="0"/>
         </w:numPr>
         <w:jc w:val="both"/>
@@ -733,12 +768,13 @@
           <w:szCs w:val="32"/>
           <w:lang w:val="en-US"/>
         </w:rPr>
-        <w:t>User u1= new User();</w:t>
+        <w:t>User U1= new User();</w:t>
       </w:r>
     </w:p>
     <w:p>
       <w:pPr>
         <w:numPr>
+          <w:ilvl w:val="0"/>
           <w:numId w:val="0"/>
         </w:numPr>
         <w:jc w:val="both"/>
@@ -760,12 +796,13 @@
           <w:szCs w:val="32"/>
           <w:lang w:val="en-US"/>
         </w:rPr>
-        <w:t>User u2;</w:t>
+        <w:t>User U2;</w:t>
       </w:r>
     </w:p>
     <w:p>
       <w:pPr>
         <w:numPr>
+          <w:ilvl w:val="0"/>
           <w:numId w:val="0"/>
         </w:numPr>
         <w:jc w:val="both"/>
@@ -782,6 +819,7 @@
     <w:p>
       <w:pPr>
         <w:numPr>
+          <w:ilvl w:val="0"/>
           <w:numId w:val="0"/>
         </w:numPr>
         <w:jc w:val="both"/>
@@ -809,6 +847,7 @@
     <w:p>
       <w:pPr>
         <w:numPr>
+          <w:ilvl w:val="0"/>
           <w:numId w:val="0"/>
         </w:numPr>
         <w:jc w:val="both"/>
@@ -836,6 +875,7 @@
     <w:p>
       <w:pPr>
         <w:numPr>
+          <w:ilvl w:val="0"/>
           <w:numId w:val="0"/>
         </w:numPr>
         <w:jc w:val="both"/>
@@ -863,6 +903,7 @@
     <w:p>
       <w:pPr>
         <w:numPr>
+          <w:ilvl w:val="0"/>
           <w:numId w:val="0"/>
         </w:numPr>
         <w:jc w:val="both"/>
@@ -890,6 +931,7 @@
     <w:p>
       <w:pPr>
         <w:numPr>
+          <w:ilvl w:val="0"/>
           <w:numId w:val="0"/>
         </w:numPr>
         <w:jc w:val="both"/>
@@ -935,6 +977,7 @@
     <w:p>
       <w:pPr>
         <w:numPr>
+          <w:ilvl w:val="0"/>
           <w:numId w:val="0"/>
         </w:numPr>
         <w:jc w:val="both"/>
@@ -957,6 +1000,16 @@
           <w:lang w:val="en-US"/>
         </w:rPr>
         <w:tab/>
+      </w:r>
+      <w:r>
+        <w:rPr>
+          <w:rFonts w:hint="default"/>
+          <w:b w:val="0"/>
+          <w:bCs w:val="0"/>
+          <w:sz w:val="32"/>
+          <w:szCs w:val="32"/>
+          <w:lang w:val="en-US"/>
+        </w:rPr>
         <w:t xml:space="preserve">In c#, the structures won’t allow us to declare a default constructor or a constructor without parameters. It won’t allows us to initialize fields with values unless they are declared as </w:t>
       </w:r>
       <w:r>
@@ -1036,6 +1089,7 @@
     <w:p>
       <w:pPr>
         <w:numPr>
+          <w:ilvl w:val="0"/>
           <w:numId w:val="0"/>
         </w:numPr>
         <w:ind w:firstLine="320" w:firstLineChars="100"/>
@@ -1058,12 +1112,13 @@
           <w:szCs w:val="32"/>
           <w:lang w:val="en-US"/>
         </w:rPr>
-        <w:t>Public struct User{</w:t>
+        <w:t>public struct User{</w:t>
       </w:r>
     </w:p>
     <w:p>
       <w:pPr>
         <w:numPr>
+          <w:ilvl w:val="0"/>
           <w:numId w:val="0"/>
         </w:numPr>
         <w:jc w:val="both"/>
@@ -1086,12 +1141,23 @@
           <w:lang w:val="en-US"/>
         </w:rPr>
         <w:tab/>
-        <w:t>Public string name,location;</w:t>
+      </w:r>
+      <w:r>
+        <w:rPr>
+          <w:rFonts w:hint="default"/>
+          <w:b w:val="0"/>
+          <w:bCs w:val="0"/>
+          <w:sz w:val="32"/>
+          <w:szCs w:val="32"/>
+          <w:lang w:val="en-US"/>
+        </w:rPr>
+        <w:t>public string name,location;</w:t>
       </w:r>
     </w:p>
     <w:p>
       <w:pPr>
         <w:numPr>
+          <w:ilvl w:val="0"/>
           <w:numId w:val="0"/>
         </w:numPr>
         <w:jc w:val="both"/>
@@ -1114,7 +1180,17 @@
           <w:lang w:val="en-US"/>
         </w:rPr>
         <w:tab/>
-        <w:t xml:space="preserve">Public User(string a, string b) </w:t>
+      </w:r>
+      <w:r>
+        <w:rPr>
+          <w:rFonts w:hint="default"/>
+          <w:b w:val="0"/>
+          <w:bCs w:val="0"/>
+          <w:sz w:val="32"/>
+          <w:szCs w:val="32"/>
+          <w:lang w:val="en-US"/>
+        </w:rPr>
+        <w:t xml:space="preserve">public User(string a, string b) </w:t>
       </w:r>
       <w:r>
         <w:rPr>
@@ -1146,6 +1222,14 @@
           <w:lang w:val="en-US"/>
         </w:rPr>
         <w:tab/>
+      </w:r>
+      <w:r>
+        <w:rPr>
+          <w:rFonts w:hint="default"/>
+          <w:sz w:val="32"/>
+          <w:szCs w:val="32"/>
+          <w:lang w:val="en-US"/>
+        </w:rPr>
         <w:t>{</w:t>
       </w:r>
     </w:p>
@@ -1167,6 +1251,14 @@
           <w:lang w:val="en-US"/>
         </w:rPr>
         <w:tab/>
+      </w:r>
+      <w:r>
+        <w:rPr>
+          <w:rFonts w:hint="default"/>
+          <w:sz w:val="32"/>
+          <w:szCs w:val="32"/>
+          <w:lang w:val="en-US"/>
+        </w:rPr>
         <w:t>name=a;</w:t>
       </w:r>
     </w:p>
@@ -1188,6 +1280,14 @@
           <w:lang w:val="en-US"/>
         </w:rPr>
         <w:tab/>
+      </w:r>
+      <w:r>
+        <w:rPr>
+          <w:rFonts w:hint="default"/>
+          <w:sz w:val="32"/>
+          <w:szCs w:val="32"/>
+          <w:lang w:val="en-US"/>
+        </w:rPr>
         <w:t>location=b;</w:t>
       </w:r>
     </w:p>
@@ -1209,6 +1309,14 @@
           <w:lang w:val="en-US"/>
         </w:rPr>
         <w:tab/>
+      </w:r>
+      <w:r>
+        <w:rPr>
+          <w:rFonts w:hint="default"/>
+          <w:sz w:val="32"/>
+          <w:szCs w:val="32"/>
+          <w:lang w:val="en-US"/>
+        </w:rPr>
         <w:t>}</w:t>
       </w:r>
     </w:p>
@@ -1775,263 +1883,263 @@
           <w:szCs w:val="32"/>
           <w:lang w:val="en-US"/>
         </w:rPr>
-        <w:t xml:space="preserve">      Console.WriteLine( "Book 1 title : {0}", Book1.title);</w:t>
-      </w:r>
-    </w:p>
-    <w:p>
-      <w:pPr>
-        <w:jc w:val="both"/>
-        <w:rPr>
-          <w:rFonts w:hint="default"/>
-          <w:sz w:val="32"/>
-          <w:szCs w:val="32"/>
-          <w:lang w:val="en-US"/>
-        </w:rPr>
-      </w:pPr>
-      <w:r>
-        <w:rPr>
-          <w:rFonts w:hint="default"/>
-          <w:sz w:val="32"/>
-          <w:szCs w:val="32"/>
-          <w:lang w:val="en-US"/>
-        </w:rPr>
-        <w:t xml:space="preserve">      Console.WriteLine("Book 1 author : {0}", Book1.author);</w:t>
-      </w:r>
-    </w:p>
-    <w:p>
-      <w:pPr>
-        <w:jc w:val="both"/>
-        <w:rPr>
-          <w:rFonts w:hint="default"/>
-          <w:sz w:val="32"/>
-          <w:szCs w:val="32"/>
-          <w:lang w:val="en-US"/>
-        </w:rPr>
-      </w:pPr>
-      <w:r>
-        <w:rPr>
-          <w:rFonts w:hint="default"/>
-          <w:sz w:val="32"/>
-          <w:szCs w:val="32"/>
-          <w:lang w:val="en-US"/>
-        </w:rPr>
-        <w:t xml:space="preserve">      Console.WriteLine("Book 1 subject : {0}", Book1.subject);</w:t>
-      </w:r>
-    </w:p>
-    <w:p>
-      <w:pPr>
-        <w:jc w:val="both"/>
-        <w:rPr>
-          <w:rFonts w:hint="default"/>
-          <w:sz w:val="32"/>
-          <w:szCs w:val="32"/>
-          <w:lang w:val="en-US"/>
-        </w:rPr>
-      </w:pPr>
-      <w:r>
-        <w:rPr>
-          <w:rFonts w:hint="default"/>
-          <w:sz w:val="32"/>
-          <w:szCs w:val="32"/>
-          <w:lang w:val="en-US"/>
-        </w:rPr>
-        <w:t xml:space="preserve">      Console.WriteLine("Book 1 book_id :{0}", Book1.book_id);</w:t>
-      </w:r>
-    </w:p>
-    <w:p>
-      <w:pPr>
-        <w:jc w:val="both"/>
-        <w:rPr>
-          <w:rFonts w:hint="default"/>
-          <w:sz w:val="32"/>
-          <w:szCs w:val="32"/>
-          <w:lang w:val="en-US"/>
-        </w:rPr>
-      </w:pPr>
-    </w:p>
-    <w:p>
-      <w:pPr>
-        <w:jc w:val="both"/>
-        <w:rPr>
-          <w:rFonts w:hint="default"/>
-          <w:sz w:val="32"/>
-          <w:szCs w:val="32"/>
-          <w:lang w:val="en-US"/>
-        </w:rPr>
-      </w:pPr>
-      <w:r>
-        <w:rPr>
-          <w:rFonts w:hint="default"/>
-          <w:sz w:val="32"/>
-          <w:szCs w:val="32"/>
-          <w:lang w:val="en-US"/>
-        </w:rPr>
-        <w:t xml:space="preserve">      /* print Book2 info */</w:t>
-      </w:r>
-    </w:p>
-    <w:p>
-      <w:pPr>
-        <w:jc w:val="both"/>
-        <w:rPr>
-          <w:rFonts w:hint="default"/>
-          <w:sz w:val="32"/>
-          <w:szCs w:val="32"/>
-          <w:lang w:val="en-US"/>
-        </w:rPr>
-      </w:pPr>
-      <w:r>
-        <w:rPr>
-          <w:rFonts w:hint="default"/>
-          <w:sz w:val="32"/>
-          <w:szCs w:val="32"/>
-          <w:lang w:val="en-US"/>
-        </w:rPr>
-        <w:t xml:space="preserve">      Console.WriteLine("Book 2 title : {0}", Book2.title);</w:t>
-      </w:r>
-    </w:p>
-    <w:p>
-      <w:pPr>
-        <w:jc w:val="both"/>
-        <w:rPr>
-          <w:rFonts w:hint="default"/>
-          <w:sz w:val="32"/>
-          <w:szCs w:val="32"/>
-          <w:lang w:val="en-US"/>
-        </w:rPr>
-      </w:pPr>
-      <w:r>
-        <w:rPr>
-          <w:rFonts w:hint="default"/>
-          <w:sz w:val="32"/>
-          <w:szCs w:val="32"/>
-          <w:lang w:val="en-US"/>
-        </w:rPr>
-        <w:t xml:space="preserve">      Console.WriteLine("Book 2 author : {0}", Book2.author);</w:t>
-      </w:r>
-    </w:p>
-    <w:p>
-      <w:pPr>
-        <w:jc w:val="both"/>
-        <w:rPr>
-          <w:rFonts w:hint="default"/>
-          <w:sz w:val="32"/>
-          <w:szCs w:val="32"/>
-          <w:lang w:val="en-US"/>
-        </w:rPr>
-      </w:pPr>
-      <w:r>
-        <w:rPr>
-          <w:rFonts w:hint="default"/>
-          <w:sz w:val="32"/>
-          <w:szCs w:val="32"/>
-          <w:lang w:val="en-US"/>
-        </w:rPr>
-        <w:t xml:space="preserve">      Console.WriteLine("Book 2 subject : {0}", Book2.subject);</w:t>
-      </w:r>
-    </w:p>
-    <w:p>
-      <w:pPr>
-        <w:jc w:val="both"/>
-        <w:rPr>
-          <w:rFonts w:hint="default"/>
-          <w:sz w:val="32"/>
-          <w:szCs w:val="32"/>
-          <w:lang w:val="en-US"/>
-        </w:rPr>
-      </w:pPr>
-      <w:r>
-        <w:rPr>
-          <w:rFonts w:hint="default"/>
-          <w:sz w:val="32"/>
-          <w:szCs w:val="32"/>
-          <w:lang w:val="en-US"/>
-        </w:rPr>
-        <w:t xml:space="preserve">      Console.WriteLine("Book 2 book_id : {0}", Book2.book_id);       </w:t>
-      </w:r>
-    </w:p>
-    <w:p>
-      <w:pPr>
-        <w:jc w:val="both"/>
-        <w:rPr>
-          <w:rFonts w:hint="default"/>
-          <w:sz w:val="32"/>
-          <w:szCs w:val="32"/>
-          <w:lang w:val="en-US"/>
-        </w:rPr>
-      </w:pPr>
-    </w:p>
-    <w:p>
-      <w:pPr>
-        <w:jc w:val="both"/>
-        <w:rPr>
-          <w:rFonts w:hint="default"/>
-          <w:sz w:val="32"/>
-          <w:szCs w:val="32"/>
-          <w:lang w:val="en-US"/>
-        </w:rPr>
-      </w:pPr>
-      <w:r>
-        <w:rPr>
-          <w:rFonts w:hint="default"/>
-          <w:sz w:val="32"/>
-          <w:szCs w:val="32"/>
-          <w:lang w:val="en-US"/>
-        </w:rPr>
-        <w:t xml:space="preserve">      Console.ReadKey();</w:t>
-      </w:r>
-    </w:p>
-    <w:p>
-      <w:pPr>
-        <w:jc w:val="both"/>
-        <w:rPr>
-          <w:rFonts w:hint="default"/>
-          <w:sz w:val="32"/>
-          <w:szCs w:val="32"/>
-          <w:lang w:val="en-US"/>
-        </w:rPr>
-      </w:pPr>
-      <w:r>
-        <w:rPr>
-          <w:rFonts w:hint="default"/>
-          <w:sz w:val="32"/>
-          <w:szCs w:val="32"/>
-          <w:lang w:val="en-US"/>
-        </w:rPr>
-        <w:t xml:space="preserve">   }</w:t>
-      </w:r>
-    </w:p>
-    <w:p>
-      <w:pPr>
-        <w:jc w:val="both"/>
-        <w:rPr>
-          <w:rFonts w:hint="default"/>
-          <w:sz w:val="32"/>
-          <w:szCs w:val="32"/>
-          <w:lang w:val="en-US"/>
-        </w:rPr>
-      </w:pPr>
-      <w:r>
-        <w:rPr>
-          <w:rFonts w:hint="default"/>
-          <w:sz w:val="32"/>
-          <w:szCs w:val="32"/>
-          <w:lang w:val="en-US"/>
-        </w:rPr>
-        <w:t>}</w:t>
-      </w:r>
-    </w:p>
-    <w:p>
-      <w:pPr>
-        <w:jc w:val="both"/>
-        <w:rPr>
-          <w:rFonts w:hint="default"/>
-          <w:sz w:val="32"/>
-          <w:szCs w:val="32"/>
-          <w:lang w:val="en-US"/>
-        </w:rPr>
-      </w:pPr>
+        <w:t xml:space="preserve">      Console.WriteLine( "Book 1 title :"+Book1.title);</w:t>
+      </w:r>
       <w:bookmarkStart w:id="0" w:name="_GoBack"/>
       <w:bookmarkEnd w:id="0"/>
+    </w:p>
+    <w:p>
+      <w:pPr>
+        <w:jc w:val="both"/>
+        <w:rPr>
+          <w:rFonts w:hint="default"/>
+          <w:sz w:val="32"/>
+          <w:szCs w:val="32"/>
+          <w:lang w:val="en-US"/>
+        </w:rPr>
+      </w:pPr>
+      <w:r>
+        <w:rPr>
+          <w:rFonts w:hint="default"/>
+          <w:sz w:val="32"/>
+          <w:szCs w:val="32"/>
+          <w:lang w:val="en-US"/>
+        </w:rPr>
+        <w:t xml:space="preserve">      Console.WriteLine("Book 1 author : {0}", Book1.author);</w:t>
+      </w:r>
+    </w:p>
+    <w:p>
+      <w:pPr>
+        <w:jc w:val="both"/>
+        <w:rPr>
+          <w:rFonts w:hint="default"/>
+          <w:sz w:val="32"/>
+          <w:szCs w:val="32"/>
+          <w:lang w:val="en-US"/>
+        </w:rPr>
+      </w:pPr>
+      <w:r>
+        <w:rPr>
+          <w:rFonts w:hint="default"/>
+          <w:sz w:val="32"/>
+          <w:szCs w:val="32"/>
+          <w:lang w:val="en-US"/>
+        </w:rPr>
+        <w:t xml:space="preserve">      Console.WriteLine("Book 1 subject : {0}", Book1.subject);</w:t>
+      </w:r>
+    </w:p>
+    <w:p>
+      <w:pPr>
+        <w:jc w:val="both"/>
+        <w:rPr>
+          <w:rFonts w:hint="default"/>
+          <w:sz w:val="32"/>
+          <w:szCs w:val="32"/>
+          <w:lang w:val="en-US"/>
+        </w:rPr>
+      </w:pPr>
+      <w:r>
+        <w:rPr>
+          <w:rFonts w:hint="default"/>
+          <w:sz w:val="32"/>
+          <w:szCs w:val="32"/>
+          <w:lang w:val="en-US"/>
+        </w:rPr>
+        <w:t xml:space="preserve">      Console.WriteLine("Book 1 book_id :{0}", Book1.book_id);</w:t>
+      </w:r>
+    </w:p>
+    <w:p>
+      <w:pPr>
+        <w:jc w:val="both"/>
+        <w:rPr>
+          <w:rFonts w:hint="default"/>
+          <w:sz w:val="32"/>
+          <w:szCs w:val="32"/>
+          <w:lang w:val="en-US"/>
+        </w:rPr>
+      </w:pPr>
+    </w:p>
+    <w:p>
+      <w:pPr>
+        <w:jc w:val="both"/>
+        <w:rPr>
+          <w:rFonts w:hint="default"/>
+          <w:sz w:val="32"/>
+          <w:szCs w:val="32"/>
+          <w:lang w:val="en-US"/>
+        </w:rPr>
+      </w:pPr>
+      <w:r>
+        <w:rPr>
+          <w:rFonts w:hint="default"/>
+          <w:sz w:val="32"/>
+          <w:szCs w:val="32"/>
+          <w:lang w:val="en-US"/>
+        </w:rPr>
+        <w:t xml:space="preserve">      /* print Book2 info */</w:t>
+      </w:r>
+    </w:p>
+    <w:p>
+      <w:pPr>
+        <w:jc w:val="both"/>
+        <w:rPr>
+          <w:rFonts w:hint="default"/>
+          <w:sz w:val="32"/>
+          <w:szCs w:val="32"/>
+          <w:lang w:val="en-US"/>
+        </w:rPr>
+      </w:pPr>
+      <w:r>
+        <w:rPr>
+          <w:rFonts w:hint="default"/>
+          <w:sz w:val="32"/>
+          <w:szCs w:val="32"/>
+          <w:lang w:val="en-US"/>
+        </w:rPr>
+        <w:t xml:space="preserve">      Console.WriteLine("Book 2 title : {0}", Book2.title);</w:t>
+      </w:r>
+    </w:p>
+    <w:p>
+      <w:pPr>
+        <w:jc w:val="both"/>
+        <w:rPr>
+          <w:rFonts w:hint="default"/>
+          <w:sz w:val="32"/>
+          <w:szCs w:val="32"/>
+          <w:lang w:val="en-US"/>
+        </w:rPr>
+      </w:pPr>
+      <w:r>
+        <w:rPr>
+          <w:rFonts w:hint="default"/>
+          <w:sz w:val="32"/>
+          <w:szCs w:val="32"/>
+          <w:lang w:val="en-US"/>
+        </w:rPr>
+        <w:t xml:space="preserve">      Console.WriteLine("Book 2 author : {0}", Book2.author);</w:t>
+      </w:r>
+    </w:p>
+    <w:p>
+      <w:pPr>
+        <w:jc w:val="both"/>
+        <w:rPr>
+          <w:rFonts w:hint="default"/>
+          <w:sz w:val="32"/>
+          <w:szCs w:val="32"/>
+          <w:lang w:val="en-US"/>
+        </w:rPr>
+      </w:pPr>
+      <w:r>
+        <w:rPr>
+          <w:rFonts w:hint="default"/>
+          <w:sz w:val="32"/>
+          <w:szCs w:val="32"/>
+          <w:lang w:val="en-US"/>
+        </w:rPr>
+        <w:t xml:space="preserve">      Console.WriteLine("Book 2 subject : {0}", Book2.subject);</w:t>
+      </w:r>
+    </w:p>
+    <w:p>
+      <w:pPr>
+        <w:jc w:val="both"/>
+        <w:rPr>
+          <w:rFonts w:hint="default"/>
+          <w:sz w:val="32"/>
+          <w:szCs w:val="32"/>
+          <w:lang w:val="en-US"/>
+        </w:rPr>
+      </w:pPr>
+      <w:r>
+        <w:rPr>
+          <w:rFonts w:hint="default"/>
+          <w:sz w:val="32"/>
+          <w:szCs w:val="32"/>
+          <w:lang w:val="en-US"/>
+        </w:rPr>
+        <w:t xml:space="preserve">      Console.WriteLine("Book 2 book_id : {0}", Book2.book_id);       </w:t>
+      </w:r>
+    </w:p>
+    <w:p>
+      <w:pPr>
+        <w:jc w:val="both"/>
+        <w:rPr>
+          <w:rFonts w:hint="default"/>
+          <w:sz w:val="32"/>
+          <w:szCs w:val="32"/>
+          <w:lang w:val="en-US"/>
+        </w:rPr>
+      </w:pPr>
+    </w:p>
+    <w:p>
+      <w:pPr>
+        <w:jc w:val="both"/>
+        <w:rPr>
+          <w:rFonts w:hint="default"/>
+          <w:sz w:val="32"/>
+          <w:szCs w:val="32"/>
+          <w:lang w:val="en-US"/>
+        </w:rPr>
+      </w:pPr>
+      <w:r>
+        <w:rPr>
+          <w:rFonts w:hint="default"/>
+          <w:sz w:val="32"/>
+          <w:szCs w:val="32"/>
+          <w:lang w:val="en-US"/>
+        </w:rPr>
+        <w:t xml:space="preserve">      Console.ReadKey();</w:t>
+      </w:r>
+    </w:p>
+    <w:p>
+      <w:pPr>
+        <w:jc w:val="both"/>
+        <w:rPr>
+          <w:rFonts w:hint="default"/>
+          <w:sz w:val="32"/>
+          <w:szCs w:val="32"/>
+          <w:lang w:val="en-US"/>
+        </w:rPr>
+      </w:pPr>
+      <w:r>
+        <w:rPr>
+          <w:rFonts w:hint="default"/>
+          <w:sz w:val="32"/>
+          <w:szCs w:val="32"/>
+          <w:lang w:val="en-US"/>
+        </w:rPr>
+        <w:t xml:space="preserve">   }</w:t>
+      </w:r>
+    </w:p>
+    <w:p>
+      <w:pPr>
+        <w:jc w:val="both"/>
+        <w:rPr>
+          <w:rFonts w:hint="default"/>
+          <w:sz w:val="32"/>
+          <w:szCs w:val="32"/>
+          <w:lang w:val="en-US"/>
+        </w:rPr>
+      </w:pPr>
+      <w:r>
+        <w:rPr>
+          <w:rFonts w:hint="default"/>
+          <w:sz w:val="32"/>
+          <w:szCs w:val="32"/>
+          <w:lang w:val="en-US"/>
+        </w:rPr>
+        <w:t>}</w:t>
+      </w:r>
+    </w:p>
+    <w:p>
+      <w:pPr>
+        <w:jc w:val="both"/>
+        <w:rPr>
+          <w:rFonts w:hint="default"/>
+          <w:sz w:val="32"/>
+          <w:szCs w:val="32"/>
+          <w:lang w:val="en-US"/>
+        </w:rPr>
+      </w:pPr>
     </w:p>
     <w:p>
       <w:pPr>
@@ -2770,7 +2878,9 @@
         </w:tblBorders>
         <w:tblLayout w:type="autofit"/>
         <w:tblCellMar>
+          <w:top w:w="0" w:type="dxa"/>
           <w:left w:w="108" w:type="dxa"/>
+          <w:bottom w:w="0" w:type="dxa"/>
           <w:right w:w="108" w:type="dxa"/>
         </w:tblCellMar>
       </w:tblPr>
@@ -2788,6 +2898,12 @@
             <w:insideH w:val="single" w:color="auto" w:sz="4" w:space="0"/>
             <w:insideV w:val="single" w:color="auto" w:sz="4" w:space="0"/>
           </w:tblBorders>
+          <w:tblCellMar>
+            <w:top w:w="0" w:type="dxa"/>
+            <w:left w:w="108" w:type="dxa"/>
+            <w:bottom w:w="0" w:type="dxa"/>
+            <w:right w:w="108" w:type="dxa"/>
+          </w:tblCellMar>
         </w:tblPrEx>
         <w:tc>
           <w:tcPr>
@@ -2795,7 +2911,9 @@
           </w:tcPr>
           <w:p>
             <w:pPr>
+              <w:widowControl w:val="0"/>
               <w:numPr>
+                <w:ilvl w:val="0"/>
                 <w:numId w:val="0"/>
               </w:numPr>
               <w:jc w:val="center"/>
@@ -2829,7 +2947,9 @@
           </w:tcPr>
           <w:p>
             <w:pPr>
+              <w:widowControl w:val="0"/>
               <w:numPr>
+                <w:ilvl w:val="0"/>
                 <w:numId w:val="0"/>
               </w:numPr>
               <w:jc w:val="center"/>
@@ -2869,7 +2989,9 @@
             <w:insideV w:val="single" w:color="auto" w:sz="4" w:space="0"/>
           </w:tblBorders>
           <w:tblCellMar>
+            <w:top w:w="0" w:type="dxa"/>
             <w:left w:w="108" w:type="dxa"/>
+            <w:bottom w:w="0" w:type="dxa"/>
             <w:right w:w="108" w:type="dxa"/>
           </w:tblCellMar>
         </w:tblPrEx>
@@ -2879,6 +3001,7 @@
           </w:tcPr>
           <w:p>
             <w:pPr>
+              <w:widowControl w:val="0"/>
               <w:numPr>
                 <w:ilvl w:val="0"/>
                 <w:numId w:val="9"/>
@@ -2911,6 +3034,7 @@
           </w:tcPr>
           <w:p>
             <w:pPr>
+              <w:widowControl w:val="0"/>
               <w:numPr>
                 <w:ilvl w:val="0"/>
                 <w:numId w:val="9"/>
@@ -2949,7 +3073,9 @@
             <w:insideV w:val="single" w:color="auto" w:sz="4" w:space="0"/>
           </w:tblBorders>
           <w:tblCellMar>
+            <w:top w:w="0" w:type="dxa"/>
             <w:left w:w="108" w:type="dxa"/>
+            <w:bottom w:w="0" w:type="dxa"/>
             <w:right w:w="108" w:type="dxa"/>
           </w:tblCellMar>
         </w:tblPrEx>
@@ -2959,6 +3085,7 @@
           </w:tcPr>
           <w:p>
             <w:pPr>
+              <w:widowControl w:val="0"/>
               <w:numPr>
                 <w:ilvl w:val="0"/>
                 <w:numId w:val="9"/>
@@ -2991,6 +3118,7 @@
           </w:tcPr>
           <w:p>
             <w:pPr>
+              <w:widowControl w:val="0"/>
               <w:numPr>
                 <w:ilvl w:val="0"/>
                 <w:numId w:val="9"/>
@@ -3029,7 +3157,9 @@
             <w:insideV w:val="single" w:color="auto" w:sz="4" w:space="0"/>
           </w:tblBorders>
           <w:tblCellMar>
+            <w:top w:w="0" w:type="dxa"/>
             <w:left w:w="108" w:type="dxa"/>
+            <w:bottom w:w="0" w:type="dxa"/>
             <w:right w:w="108" w:type="dxa"/>
           </w:tblCellMar>
         </w:tblPrEx>
@@ -3039,6 +3169,7 @@
           </w:tcPr>
           <w:p>
             <w:pPr>
+              <w:widowControl w:val="0"/>
               <w:numPr>
                 <w:ilvl w:val="0"/>
                 <w:numId w:val="9"/>
@@ -3071,6 +3202,7 @@
           </w:tcPr>
           <w:p>
             <w:pPr>
+              <w:widowControl w:val="0"/>
               <w:numPr>
                 <w:ilvl w:val="0"/>
                 <w:numId w:val="9"/>
@@ -3109,7 +3241,9 @@
             <w:insideV w:val="single" w:color="auto" w:sz="4" w:space="0"/>
           </w:tblBorders>
           <w:tblCellMar>
+            <w:top w:w="0" w:type="dxa"/>
             <w:left w:w="108" w:type="dxa"/>
+            <w:bottom w:w="0" w:type="dxa"/>
             <w:right w:w="108" w:type="dxa"/>
           </w:tblCellMar>
         </w:tblPrEx>
@@ -3119,6 +3253,7 @@
           </w:tcPr>
           <w:p>
             <w:pPr>
+              <w:widowControl w:val="0"/>
               <w:numPr>
                 <w:ilvl w:val="0"/>
                 <w:numId w:val="9"/>
@@ -3151,6 +3286,7 @@
           </w:tcPr>
           <w:p>
             <w:pPr>
+              <w:widowControl w:val="0"/>
               <w:numPr>
                 <w:ilvl w:val="0"/>
                 <w:numId w:val="9"/>
@@ -3189,7 +3325,9 @@
             <w:insideV w:val="single" w:color="auto" w:sz="4" w:space="0"/>
           </w:tblBorders>
           <w:tblCellMar>
+            <w:top w:w="0" w:type="dxa"/>
             <w:left w:w="108" w:type="dxa"/>
+            <w:bottom w:w="0" w:type="dxa"/>
             <w:right w:w="108" w:type="dxa"/>
           </w:tblCellMar>
         </w:tblPrEx>
@@ -3199,6 +3337,7 @@
           </w:tcPr>
           <w:p>
             <w:pPr>
+              <w:widowControl w:val="0"/>
               <w:numPr>
                 <w:ilvl w:val="0"/>
                 <w:numId w:val="9"/>
@@ -3231,6 +3370,7 @@
           </w:tcPr>
           <w:p>
             <w:pPr>
+              <w:widowControl w:val="0"/>
               <w:numPr>
                 <w:ilvl w:val="0"/>
                 <w:numId w:val="9"/>
@@ -3269,7 +3409,9 @@
             <w:insideV w:val="single" w:color="auto" w:sz="4" w:space="0"/>
           </w:tblBorders>
           <w:tblCellMar>
+            <w:top w:w="0" w:type="dxa"/>
             <w:left w:w="108" w:type="dxa"/>
+            <w:bottom w:w="0" w:type="dxa"/>
             <w:right w:w="108" w:type="dxa"/>
           </w:tblCellMar>
         </w:tblPrEx>
@@ -3279,6 +3421,7 @@
           </w:tcPr>
           <w:p>
             <w:pPr>
+              <w:widowControl w:val="0"/>
               <w:numPr>
                 <w:ilvl w:val="0"/>
                 <w:numId w:val="9"/>
@@ -3311,6 +3454,7 @@
           </w:tcPr>
           <w:p>
             <w:pPr>
+              <w:widowControl w:val="0"/>
               <w:numPr>
                 <w:ilvl w:val="0"/>
                 <w:numId w:val="9"/>
@@ -3342,6 +3486,7 @@
     <w:p>
       <w:pPr>
         <w:numPr>
+          <w:ilvl w:val="0"/>
           <w:numId w:val="0"/>
         </w:numPr>
         <w:jc w:val="both"/>
@@ -3689,7 +3834,7 @@
     <w:lsdException w:unhideWhenUsed="0" w:uiPriority="0" w:semiHidden="0" w:name="HTML Sample"/>
     <w:lsdException w:unhideWhenUsed="0" w:uiPriority="0" w:semiHidden="0" w:name="HTML Typewriter"/>
     <w:lsdException w:unhideWhenUsed="0" w:uiPriority="0" w:semiHidden="0" w:name="HTML Variable"/>
-    <w:lsdException w:unhideWhenUsed="0" w:uiPriority="0" w:name="Normal Table"/>
+    <w:lsdException w:qFormat="1" w:unhideWhenUsed="0" w:uiPriority="0" w:name="Normal Table"/>
     <w:lsdException w:unhideWhenUsed="0" w:uiPriority="0" w:semiHidden="0" w:name="annotation subject"/>
     <w:lsdException w:unhideWhenUsed="0" w:uiPriority="0" w:semiHidden="0" w:name="Table Simple 1"/>
     <w:lsdException w:unhideWhenUsed="0" w:uiPriority="0" w:semiHidden="0" w:name="Table Simple 2"/>
@@ -3853,6 +3998,7 @@
   <w:style w:type="table" w:default="1" w:styleId="3">
     <w:name w:val="Normal Table"/>
     <w:semiHidden/>
+    <w:qFormat/>
     <w:uiPriority w:val="0"/>
     <w:tblPr>
       <w:tblCellMar>

</xml_diff>